<commit_message>
Added icons to Sirius table.
</commit_message>
<xml_diff>
--- a/tests/org.obeonetwork.m2doc.sirius.tests/resources/m2DocSiriusServices/asTableByRepresentationDescriptionName/asTableByRepresentationDescriptionName-expected-generation.docx
+++ b/tests/org.obeonetwork.m2doc.sirius.tests/resources/m2DocSiriusServices/asTableByRepresentationDescriptionName/asTableByRepresentationDescriptionName-expected-generation.docx
@@ -164,6 +164,42 @@
               <w:spacing w:before="0" w:after="0"/>
             </w:pPr>
             <w:r>
+              <w:t/>
+              <w:drawing>
+                <wp:inline distT="0" distR="0" distB="0" distL="0">
+                  <wp:extent cx="203200" cy="203200"/>
+                  <wp:docPr id="0" name="Drawing 0" descr="SWT.png"/>
+                  <a:graphic xmlns:a="http://schemas.openxmlformats.org/drawingml/2006/main">
+                    <a:graphicData uri="http://schemas.openxmlformats.org/drawingml/2006/picture">
+                      <pic:pic xmlns:pic="http://schemas.openxmlformats.org/drawingml/2006/picture">
+                        <pic:nvPicPr>
+                          <pic:cNvPr id="0" name="Picture 0" descr="SWT.png"/>
+                          <pic:cNvPicPr>
+                            <a:picLocks noChangeAspect="true"/>
+                          </pic:cNvPicPr>
+                        </pic:nvPicPr>
+                        <pic:blipFill>
+                          <a:blip r:embed="rId12"/>
+                          <a:stretch>
+                            <a:fillRect/>
+                          </a:stretch>
+                        </pic:blipFill>
+                        <pic:spPr>
+                          <a:xfrm>
+                            <a:off x="0" y="0"/>
+                            <a:ext cx="203200" cy="203200"/>
+                          </a:xfrm>
+                          <a:prstGeom prst="rect">
+                            <a:avLst/>
+                          </a:prstGeom>
+                        </pic:spPr>
+                      </pic:pic>
+                    </a:graphicData>
+                  </a:graphic>
+                </wp:inline>
+              </w:drawing>
+            </w:r>
+            <w:r>
               <w:rPr>
                 <w:b w:val="true"/>
                 <w:i w:val="false"/>
@@ -196,6 +232,42 @@
               <w:spacing w:before="0" w:after="0"/>
             </w:pPr>
             <w:r>
+              <w:t/>
+              <w:drawing>
+                <wp:inline distT="0" distR="0" distB="0" distL="0">
+                  <wp:extent cx="203200" cy="203200"/>
+                  <wp:docPr id="1" name="Drawing 1" descr="SWT.png"/>
+                  <a:graphic xmlns:a="http://schemas.openxmlformats.org/drawingml/2006/main">
+                    <a:graphicData uri="http://schemas.openxmlformats.org/drawingml/2006/picture">
+                      <pic:pic xmlns:pic="http://schemas.openxmlformats.org/drawingml/2006/picture">
+                        <pic:nvPicPr>
+                          <pic:cNvPr id="0" name="Picture 1" descr="SWT.png"/>
+                          <pic:cNvPicPr>
+                            <a:picLocks noChangeAspect="true"/>
+                          </pic:cNvPicPr>
+                        </pic:nvPicPr>
+                        <pic:blipFill>
+                          <a:blip r:embed="rId12"/>
+                          <a:stretch>
+                            <a:fillRect/>
+                          </a:stretch>
+                        </pic:blipFill>
+                        <pic:spPr>
+                          <a:xfrm>
+                            <a:off x="0" y="0"/>
+                            <a:ext cx="203200" cy="203200"/>
+                          </a:xfrm>
+                          <a:prstGeom prst="rect">
+                            <a:avLst/>
+                          </a:prstGeom>
+                        </pic:spPr>
+                      </pic:pic>
+                    </a:graphicData>
+                  </a:graphic>
+                </wp:inline>
+              </w:drawing>
+            </w:r>
+            <w:r>
               <w:rPr>
                 <w:b w:val="true"/>
                 <w:i w:val="false"/>
@@ -228,6 +300,42 @@
               <w:spacing w:before="0" w:after="0"/>
             </w:pPr>
             <w:r>
+              <w:t/>
+              <w:drawing>
+                <wp:inline distT="0" distR="0" distB="0" distL="0">
+                  <wp:extent cx="203200" cy="203200"/>
+                  <wp:docPr id="2" name="Drawing 2" descr="SWT.png"/>
+                  <a:graphic xmlns:a="http://schemas.openxmlformats.org/drawingml/2006/main">
+                    <a:graphicData uri="http://schemas.openxmlformats.org/drawingml/2006/picture">
+                      <pic:pic xmlns:pic="http://schemas.openxmlformats.org/drawingml/2006/picture">
+                        <pic:nvPicPr>
+                          <pic:cNvPr id="0" name="Picture 2" descr="SWT.png"/>
+                          <pic:cNvPicPr>
+                            <a:picLocks noChangeAspect="true"/>
+                          </pic:cNvPicPr>
+                        </pic:nvPicPr>
+                        <pic:blipFill>
+                          <a:blip r:embed="rId12"/>
+                          <a:stretch>
+                            <a:fillRect/>
+                          </a:stretch>
+                        </pic:blipFill>
+                        <pic:spPr>
+                          <a:xfrm>
+                            <a:off x="0" y="0"/>
+                            <a:ext cx="203200" cy="203200"/>
+                          </a:xfrm>
+                          <a:prstGeom prst="rect">
+                            <a:avLst/>
+                          </a:prstGeom>
+                        </pic:spPr>
+                      </pic:pic>
+                    </a:graphicData>
+                  </a:graphic>
+                </wp:inline>
+              </w:drawing>
+            </w:r>
+            <w:r>
               <w:rPr>
                 <w:b w:val="true"/>
                 <w:i w:val="false"/>
@@ -260,6 +368,42 @@
               <w:spacing w:before="0" w:after="0"/>
             </w:pPr>
             <w:r>
+              <w:t/>
+              <w:drawing>
+                <wp:inline distT="0" distR="0" distB="0" distL="0">
+                  <wp:extent cx="203200" cy="203200"/>
+                  <wp:docPr id="3" name="Drawing 3" descr="SWT.png"/>
+                  <a:graphic xmlns:a="http://schemas.openxmlformats.org/drawingml/2006/main">
+                    <a:graphicData uri="http://schemas.openxmlformats.org/drawingml/2006/picture">
+                      <pic:pic xmlns:pic="http://schemas.openxmlformats.org/drawingml/2006/picture">
+                        <pic:nvPicPr>
+                          <pic:cNvPr id="0" name="Picture 3" descr="SWT.png"/>
+                          <pic:cNvPicPr>
+                            <a:picLocks noChangeAspect="true"/>
+                          </pic:cNvPicPr>
+                        </pic:nvPicPr>
+                        <pic:blipFill>
+                          <a:blip r:embed="rId12"/>
+                          <a:stretch>
+                            <a:fillRect/>
+                          </a:stretch>
+                        </pic:blipFill>
+                        <pic:spPr>
+                          <a:xfrm>
+                            <a:off x="0" y="0"/>
+                            <a:ext cx="203200" cy="203200"/>
+                          </a:xfrm>
+                          <a:prstGeom prst="rect">
+                            <a:avLst/>
+                          </a:prstGeom>
+                        </pic:spPr>
+                      </pic:pic>
+                    </a:graphicData>
+                  </a:graphic>
+                </wp:inline>
+              </w:drawing>
+            </w:r>
+            <w:r>
               <w:rPr>
                 <w:b w:val="true"/>
                 <w:i w:val="false"/>
@@ -292,6 +436,42 @@
               <w:spacing w:before="0" w:after="0"/>
             </w:pPr>
             <w:r>
+              <w:t/>
+              <w:drawing>
+                <wp:inline distT="0" distR="0" distB="0" distL="0">
+                  <wp:extent cx="203200" cy="203200"/>
+                  <wp:docPr id="4" name="Drawing 4" descr="SWT.png"/>
+                  <a:graphic xmlns:a="http://schemas.openxmlformats.org/drawingml/2006/main">
+                    <a:graphicData uri="http://schemas.openxmlformats.org/drawingml/2006/picture">
+                      <pic:pic xmlns:pic="http://schemas.openxmlformats.org/drawingml/2006/picture">
+                        <pic:nvPicPr>
+                          <pic:cNvPr id="0" name="Picture 4" descr="SWT.png"/>
+                          <pic:cNvPicPr>
+                            <a:picLocks noChangeAspect="true"/>
+                          </pic:cNvPicPr>
+                        </pic:nvPicPr>
+                        <pic:blipFill>
+                          <a:blip r:embed="rId12"/>
+                          <a:stretch>
+                            <a:fillRect/>
+                          </a:stretch>
+                        </pic:blipFill>
+                        <pic:spPr>
+                          <a:xfrm>
+                            <a:off x="0" y="0"/>
+                            <a:ext cx="203200" cy="203200"/>
+                          </a:xfrm>
+                          <a:prstGeom prst="rect">
+                            <a:avLst/>
+                          </a:prstGeom>
+                        </pic:spPr>
+                      </pic:pic>
+                    </a:graphicData>
+                  </a:graphic>
+                </wp:inline>
+              </w:drawing>
+            </w:r>
+            <w:r>
               <w:rPr>
                 <w:b w:val="true"/>
                 <w:i w:val="false"/>
@@ -324,6 +504,42 @@
               <w:spacing w:before="0" w:after="0"/>
             </w:pPr>
             <w:r>
+              <w:t/>
+              <w:drawing>
+                <wp:inline distT="0" distR="0" distB="0" distL="0">
+                  <wp:extent cx="203200" cy="203200"/>
+                  <wp:docPr id="5" name="Drawing 5" descr="SWT.png"/>
+                  <a:graphic xmlns:a="http://schemas.openxmlformats.org/drawingml/2006/main">
+                    <a:graphicData uri="http://schemas.openxmlformats.org/drawingml/2006/picture">
+                      <pic:pic xmlns:pic="http://schemas.openxmlformats.org/drawingml/2006/picture">
+                        <pic:nvPicPr>
+                          <pic:cNvPr id="0" name="Picture 5" descr="SWT.png"/>
+                          <pic:cNvPicPr>
+                            <a:picLocks noChangeAspect="true"/>
+                          </pic:cNvPicPr>
+                        </pic:nvPicPr>
+                        <pic:blipFill>
+                          <a:blip r:embed="rId12"/>
+                          <a:stretch>
+                            <a:fillRect/>
+                          </a:stretch>
+                        </pic:blipFill>
+                        <pic:spPr>
+                          <a:xfrm>
+                            <a:off x="0" y="0"/>
+                            <a:ext cx="203200" cy="203200"/>
+                          </a:xfrm>
+                          <a:prstGeom prst="rect">
+                            <a:avLst/>
+                          </a:prstGeom>
+                        </pic:spPr>
+                      </pic:pic>
+                    </a:graphicData>
+                  </a:graphic>
+                </wp:inline>
+              </w:drawing>
+            </w:r>
+            <w:r>
               <w:rPr>
                 <w:b w:val="true"/>
                 <w:i w:val="false"/>
@@ -356,6 +572,42 @@
               <w:spacing w:before="0" w:after="0"/>
             </w:pPr>
             <w:r>
+              <w:t/>
+              <w:drawing>
+                <wp:inline distT="0" distR="0" distB="0" distL="0">
+                  <wp:extent cx="203200" cy="203200"/>
+                  <wp:docPr id="6" name="Drawing 6" descr="SWT.png"/>
+                  <a:graphic xmlns:a="http://schemas.openxmlformats.org/drawingml/2006/main">
+                    <a:graphicData uri="http://schemas.openxmlformats.org/drawingml/2006/picture">
+                      <pic:pic xmlns:pic="http://schemas.openxmlformats.org/drawingml/2006/picture">
+                        <pic:nvPicPr>
+                          <pic:cNvPr id="0" name="Picture 6" descr="SWT.png"/>
+                          <pic:cNvPicPr>
+                            <a:picLocks noChangeAspect="true"/>
+                          </pic:cNvPicPr>
+                        </pic:nvPicPr>
+                        <pic:blipFill>
+                          <a:blip r:embed="rId12"/>
+                          <a:stretch>
+                            <a:fillRect/>
+                          </a:stretch>
+                        </pic:blipFill>
+                        <pic:spPr>
+                          <a:xfrm>
+                            <a:off x="0" y="0"/>
+                            <a:ext cx="203200" cy="203200"/>
+                          </a:xfrm>
+                          <a:prstGeom prst="rect">
+                            <a:avLst/>
+                          </a:prstGeom>
+                        </pic:spPr>
+                      </pic:pic>
+                    </a:graphicData>
+                  </a:graphic>
+                </wp:inline>
+              </w:drawing>
+            </w:r>
+            <w:r>
               <w:rPr>
                 <w:b w:val="true"/>
                 <w:i w:val="false"/>
@@ -388,6 +640,42 @@
               <w:spacing w:before="0" w:after="0"/>
             </w:pPr>
             <w:r>
+              <w:t/>
+              <w:drawing>
+                <wp:inline distT="0" distR="0" distB="0" distL="0">
+                  <wp:extent cx="203200" cy="203200"/>
+                  <wp:docPr id="7" name="Drawing 7" descr="SWT.png"/>
+                  <a:graphic xmlns:a="http://schemas.openxmlformats.org/drawingml/2006/main">
+                    <a:graphicData uri="http://schemas.openxmlformats.org/drawingml/2006/picture">
+                      <pic:pic xmlns:pic="http://schemas.openxmlformats.org/drawingml/2006/picture">
+                        <pic:nvPicPr>
+                          <pic:cNvPr id="0" name="Picture 7" descr="SWT.png"/>
+                          <pic:cNvPicPr>
+                            <a:picLocks noChangeAspect="true"/>
+                          </pic:cNvPicPr>
+                        </pic:nvPicPr>
+                        <pic:blipFill>
+                          <a:blip r:embed="rId12"/>
+                          <a:stretch>
+                            <a:fillRect/>
+                          </a:stretch>
+                        </pic:blipFill>
+                        <pic:spPr>
+                          <a:xfrm>
+                            <a:off x="0" y="0"/>
+                            <a:ext cx="203200" cy="203200"/>
+                          </a:xfrm>
+                          <a:prstGeom prst="rect">
+                            <a:avLst/>
+                          </a:prstGeom>
+                        </pic:spPr>
+                      </pic:pic>
+                    </a:graphicData>
+                  </a:graphic>
+                </wp:inline>
+              </w:drawing>
+            </w:r>
+            <w:r>
               <w:rPr>
                 <w:b w:val="true"/>
                 <w:i w:val="false"/>
@@ -420,6 +708,42 @@
               <w:spacing w:before="0" w:after="0"/>
             </w:pPr>
             <w:r>
+              <w:t/>
+              <w:drawing>
+                <wp:inline distT="0" distR="0" distB="0" distL="0">
+                  <wp:extent cx="203200" cy="203200"/>
+                  <wp:docPr id="8" name="Drawing 8" descr="SWT.png"/>
+                  <a:graphic xmlns:a="http://schemas.openxmlformats.org/drawingml/2006/main">
+                    <a:graphicData uri="http://schemas.openxmlformats.org/drawingml/2006/picture">
+                      <pic:pic xmlns:pic="http://schemas.openxmlformats.org/drawingml/2006/picture">
+                        <pic:nvPicPr>
+                          <pic:cNvPr id="0" name="Picture 8" descr="SWT.png"/>
+                          <pic:cNvPicPr>
+                            <a:picLocks noChangeAspect="true"/>
+                          </pic:cNvPicPr>
+                        </pic:nvPicPr>
+                        <pic:blipFill>
+                          <a:blip r:embed="rId12"/>
+                          <a:stretch>
+                            <a:fillRect/>
+                          </a:stretch>
+                        </pic:blipFill>
+                        <pic:spPr>
+                          <a:xfrm>
+                            <a:off x="0" y="0"/>
+                            <a:ext cx="203200" cy="203200"/>
+                          </a:xfrm>
+                          <a:prstGeom prst="rect">
+                            <a:avLst/>
+                          </a:prstGeom>
+                        </pic:spPr>
+                      </pic:pic>
+                    </a:graphicData>
+                  </a:graphic>
+                </wp:inline>
+              </w:drawing>
+            </w:r>
+            <w:r>
               <w:rPr>
                 <w:b w:val="true"/>
                 <w:i w:val="false"/>
@@ -452,6 +776,42 @@
               <w:spacing w:before="0" w:after="0"/>
             </w:pPr>
             <w:r>
+              <w:t/>
+              <w:drawing>
+                <wp:inline distT="0" distR="0" distB="0" distL="0">
+                  <wp:extent cx="203200" cy="203200"/>
+                  <wp:docPr id="9" name="Drawing 9" descr="SWT.png"/>
+                  <a:graphic xmlns:a="http://schemas.openxmlformats.org/drawingml/2006/main">
+                    <a:graphicData uri="http://schemas.openxmlformats.org/drawingml/2006/picture">
+                      <pic:pic xmlns:pic="http://schemas.openxmlformats.org/drawingml/2006/picture">
+                        <pic:nvPicPr>
+                          <pic:cNvPr id="0" name="Picture 9" descr="SWT.png"/>
+                          <pic:cNvPicPr>
+                            <a:picLocks noChangeAspect="true"/>
+                          </pic:cNvPicPr>
+                        </pic:nvPicPr>
+                        <pic:blipFill>
+                          <a:blip r:embed="rId12"/>
+                          <a:stretch>
+                            <a:fillRect/>
+                          </a:stretch>
+                        </pic:blipFill>
+                        <pic:spPr>
+                          <a:xfrm>
+                            <a:off x="0" y="0"/>
+                            <a:ext cx="203200" cy="203200"/>
+                          </a:xfrm>
+                          <a:prstGeom prst="rect">
+                            <a:avLst/>
+                          </a:prstGeom>
+                        </pic:spPr>
+                      </pic:pic>
+                    </a:graphicData>
+                  </a:graphic>
+                </wp:inline>
+              </w:drawing>
+            </w:r>
+            <w:r>
               <w:rPr>
                 <w:b w:val="true"/>
                 <w:i w:val="false"/>
@@ -484,6 +844,42 @@
               <w:spacing w:before="0" w:after="0"/>
             </w:pPr>
             <w:r>
+              <w:t/>
+              <w:drawing>
+                <wp:inline distT="0" distR="0" distB="0" distL="0">
+                  <wp:extent cx="203200" cy="203200"/>
+                  <wp:docPr id="10" name="Drawing 10" descr="SWT.png"/>
+                  <a:graphic xmlns:a="http://schemas.openxmlformats.org/drawingml/2006/main">
+                    <a:graphicData uri="http://schemas.openxmlformats.org/drawingml/2006/picture">
+                      <pic:pic xmlns:pic="http://schemas.openxmlformats.org/drawingml/2006/picture">
+                        <pic:nvPicPr>
+                          <pic:cNvPr id="0" name="Picture 10" descr="SWT.png"/>
+                          <pic:cNvPicPr>
+                            <a:picLocks noChangeAspect="true"/>
+                          </pic:cNvPicPr>
+                        </pic:nvPicPr>
+                        <pic:blipFill>
+                          <a:blip r:embed="rId12"/>
+                          <a:stretch>
+                            <a:fillRect/>
+                          </a:stretch>
+                        </pic:blipFill>
+                        <pic:spPr>
+                          <a:xfrm>
+                            <a:off x="0" y="0"/>
+                            <a:ext cx="203200" cy="203200"/>
+                          </a:xfrm>
+                          <a:prstGeom prst="rect">
+                            <a:avLst/>
+                          </a:prstGeom>
+                        </pic:spPr>
+                      </pic:pic>
+                    </a:graphicData>
+                  </a:graphic>
+                </wp:inline>
+              </w:drawing>
+            </w:r>
+            <w:r>
               <w:rPr>
                 <w:b w:val="true"/>
                 <w:i w:val="false"/>
@@ -516,6 +912,42 @@
               <w:spacing w:before="0" w:after="0"/>
             </w:pPr>
             <w:r>
+              <w:t/>
+              <w:drawing>
+                <wp:inline distT="0" distR="0" distB="0" distL="0">
+                  <wp:extent cx="203200" cy="203200"/>
+                  <wp:docPr id="11" name="Drawing 11" descr="SWT.png"/>
+                  <a:graphic xmlns:a="http://schemas.openxmlformats.org/drawingml/2006/main">
+                    <a:graphicData uri="http://schemas.openxmlformats.org/drawingml/2006/picture">
+                      <pic:pic xmlns:pic="http://schemas.openxmlformats.org/drawingml/2006/picture">
+                        <pic:nvPicPr>
+                          <pic:cNvPr id="0" name="Picture 11" descr="SWT.png"/>
+                          <pic:cNvPicPr>
+                            <a:picLocks noChangeAspect="true"/>
+                          </pic:cNvPicPr>
+                        </pic:nvPicPr>
+                        <pic:blipFill>
+                          <a:blip r:embed="rId12"/>
+                          <a:stretch>
+                            <a:fillRect/>
+                          </a:stretch>
+                        </pic:blipFill>
+                        <pic:spPr>
+                          <a:xfrm>
+                            <a:off x="0" y="0"/>
+                            <a:ext cx="203200" cy="203200"/>
+                          </a:xfrm>
+                          <a:prstGeom prst="rect">
+                            <a:avLst/>
+                          </a:prstGeom>
+                        </pic:spPr>
+                      </pic:pic>
+                    </a:graphicData>
+                  </a:graphic>
+                </wp:inline>
+              </w:drawing>
+            </w:r>
+            <w:r>
               <w:rPr>
                 <w:b w:val="true"/>
                 <w:i w:val="false"/>
@@ -548,6 +980,42 @@
               <w:spacing w:before="0" w:after="0"/>
             </w:pPr>
             <w:r>
+              <w:t/>
+              <w:drawing>
+                <wp:inline distT="0" distR="0" distB="0" distL="0">
+                  <wp:extent cx="203200" cy="203200"/>
+                  <wp:docPr id="12" name="Drawing 12" descr="SWT.png"/>
+                  <a:graphic xmlns:a="http://schemas.openxmlformats.org/drawingml/2006/main">
+                    <a:graphicData uri="http://schemas.openxmlformats.org/drawingml/2006/picture">
+                      <pic:pic xmlns:pic="http://schemas.openxmlformats.org/drawingml/2006/picture">
+                        <pic:nvPicPr>
+                          <pic:cNvPr id="0" name="Picture 12" descr="SWT.png"/>
+                          <pic:cNvPicPr>
+                            <a:picLocks noChangeAspect="true"/>
+                          </pic:cNvPicPr>
+                        </pic:nvPicPr>
+                        <pic:blipFill>
+                          <a:blip r:embed="rId12"/>
+                          <a:stretch>
+                            <a:fillRect/>
+                          </a:stretch>
+                        </pic:blipFill>
+                        <pic:spPr>
+                          <a:xfrm>
+                            <a:off x="0" y="0"/>
+                            <a:ext cx="203200" cy="203200"/>
+                          </a:xfrm>
+                          <a:prstGeom prst="rect">
+                            <a:avLst/>
+                          </a:prstGeom>
+                        </pic:spPr>
+                      </pic:pic>
+                    </a:graphicData>
+                  </a:graphic>
+                </wp:inline>
+              </w:drawing>
+            </w:r>
+            <w:r>
               <w:rPr>
                 <w:b w:val="true"/>
                 <w:i w:val="false"/>
@@ -580,6 +1048,42 @@
               <w:spacing w:before="0" w:after="0"/>
             </w:pPr>
             <w:r>
+              <w:t/>
+              <w:drawing>
+                <wp:inline distT="0" distR="0" distB="0" distL="0">
+                  <wp:extent cx="203200" cy="203200"/>
+                  <wp:docPr id="13" name="Drawing 13" descr="SWT.png"/>
+                  <a:graphic xmlns:a="http://schemas.openxmlformats.org/drawingml/2006/main">
+                    <a:graphicData uri="http://schemas.openxmlformats.org/drawingml/2006/picture">
+                      <pic:pic xmlns:pic="http://schemas.openxmlformats.org/drawingml/2006/picture">
+                        <pic:nvPicPr>
+                          <pic:cNvPr id="0" name="Picture 13" descr="SWT.png"/>
+                          <pic:cNvPicPr>
+                            <a:picLocks noChangeAspect="true"/>
+                          </pic:cNvPicPr>
+                        </pic:nvPicPr>
+                        <pic:blipFill>
+                          <a:blip r:embed="rId12"/>
+                          <a:stretch>
+                            <a:fillRect/>
+                          </a:stretch>
+                        </pic:blipFill>
+                        <pic:spPr>
+                          <a:xfrm>
+                            <a:off x="0" y="0"/>
+                            <a:ext cx="203200" cy="203200"/>
+                          </a:xfrm>
+                          <a:prstGeom prst="rect">
+                            <a:avLst/>
+                          </a:prstGeom>
+                        </pic:spPr>
+                      </pic:pic>
+                    </a:graphicData>
+                  </a:graphic>
+                </wp:inline>
+              </w:drawing>
+            </w:r>
+            <w:r>
               <w:rPr>
                 <w:b w:val="true"/>
                 <w:i w:val="false"/>
@@ -612,6 +1116,42 @@
               <w:spacing w:before="0" w:after="0"/>
             </w:pPr>
             <w:r>
+              <w:t/>
+              <w:drawing>
+                <wp:inline distT="0" distR="0" distB="0" distL="0">
+                  <wp:extent cx="203200" cy="203200"/>
+                  <wp:docPr id="14" name="Drawing 14" descr="SWT.png"/>
+                  <a:graphic xmlns:a="http://schemas.openxmlformats.org/drawingml/2006/main">
+                    <a:graphicData uri="http://schemas.openxmlformats.org/drawingml/2006/picture">
+                      <pic:pic xmlns:pic="http://schemas.openxmlformats.org/drawingml/2006/picture">
+                        <pic:nvPicPr>
+                          <pic:cNvPr id="0" name="Picture 14" descr="SWT.png"/>
+                          <pic:cNvPicPr>
+                            <a:picLocks noChangeAspect="true"/>
+                          </pic:cNvPicPr>
+                        </pic:nvPicPr>
+                        <pic:blipFill>
+                          <a:blip r:embed="rId13"/>
+                          <a:stretch>
+                            <a:fillRect/>
+                          </a:stretch>
+                        </pic:blipFill>
+                        <pic:spPr>
+                          <a:xfrm>
+                            <a:off x="0" y="0"/>
+                            <a:ext cx="203200" cy="203200"/>
+                          </a:xfrm>
+                          <a:prstGeom prst="rect">
+                            <a:avLst/>
+                          </a:prstGeom>
+                        </pic:spPr>
+                      </pic:pic>
+                    </a:graphicData>
+                  </a:graphic>
+                </wp:inline>
+              </w:drawing>
+            </w:r>
+            <w:r>
               <w:rPr>
                 <w:b w:val="true"/>
                 <w:i w:val="false"/>
@@ -644,6 +1184,42 @@
               <w:spacing w:before="0" w:after="0"/>
             </w:pPr>
             <w:r>
+              <w:t/>
+              <w:drawing>
+                <wp:inline distT="0" distR="0" distB="0" distL="0">
+                  <wp:extent cx="203200" cy="203200"/>
+                  <wp:docPr id="15" name="Drawing 15" descr="SWT.png"/>
+                  <a:graphic xmlns:a="http://schemas.openxmlformats.org/drawingml/2006/main">
+                    <a:graphicData uri="http://schemas.openxmlformats.org/drawingml/2006/picture">
+                      <pic:pic xmlns:pic="http://schemas.openxmlformats.org/drawingml/2006/picture">
+                        <pic:nvPicPr>
+                          <pic:cNvPr id="0" name="Picture 15" descr="SWT.png"/>
+                          <pic:cNvPicPr>
+                            <a:picLocks noChangeAspect="true"/>
+                          </pic:cNvPicPr>
+                        </pic:nvPicPr>
+                        <pic:blipFill>
+                          <a:blip r:embed="rId13"/>
+                          <a:stretch>
+                            <a:fillRect/>
+                          </a:stretch>
+                        </pic:blipFill>
+                        <pic:spPr>
+                          <a:xfrm>
+                            <a:off x="0" y="0"/>
+                            <a:ext cx="203200" cy="203200"/>
+                          </a:xfrm>
+                          <a:prstGeom prst="rect">
+                            <a:avLst/>
+                          </a:prstGeom>
+                        </pic:spPr>
+                      </pic:pic>
+                    </a:graphicData>
+                  </a:graphic>
+                </wp:inline>
+              </w:drawing>
+            </w:r>
+            <w:r>
               <w:rPr>
                 <w:b w:val="true"/>
                 <w:i w:val="false"/>
@@ -676,6 +1252,42 @@
               <w:spacing w:before="0" w:after="0"/>
             </w:pPr>
             <w:r>
+              <w:t/>
+              <w:drawing>
+                <wp:inline distT="0" distR="0" distB="0" distL="0">
+                  <wp:extent cx="203200" cy="203200"/>
+                  <wp:docPr id="16" name="Drawing 16" descr="SWT.png"/>
+                  <a:graphic xmlns:a="http://schemas.openxmlformats.org/drawingml/2006/main">
+                    <a:graphicData uri="http://schemas.openxmlformats.org/drawingml/2006/picture">
+                      <pic:pic xmlns:pic="http://schemas.openxmlformats.org/drawingml/2006/picture">
+                        <pic:nvPicPr>
+                          <pic:cNvPr id="0" name="Picture 16" descr="SWT.png"/>
+                          <pic:cNvPicPr>
+                            <a:picLocks noChangeAspect="true"/>
+                          </pic:cNvPicPr>
+                        </pic:nvPicPr>
+                        <pic:blipFill>
+                          <a:blip r:embed="rId13"/>
+                          <a:stretch>
+                            <a:fillRect/>
+                          </a:stretch>
+                        </pic:blipFill>
+                        <pic:spPr>
+                          <a:xfrm>
+                            <a:off x="0" y="0"/>
+                            <a:ext cx="203200" cy="203200"/>
+                          </a:xfrm>
+                          <a:prstGeom prst="rect">
+                            <a:avLst/>
+                          </a:prstGeom>
+                        </pic:spPr>
+                      </pic:pic>
+                    </a:graphicData>
+                  </a:graphic>
+                </wp:inline>
+              </w:drawing>
+            </w:r>
+            <w:r>
               <w:rPr>
                 <w:b w:val="true"/>
                 <w:i w:val="false"/>
@@ -708,6 +1320,42 @@
               <w:spacing w:before="0" w:after="0"/>
             </w:pPr>
             <w:r>
+              <w:t/>
+              <w:drawing>
+                <wp:inline distT="0" distR="0" distB="0" distL="0">
+                  <wp:extent cx="203200" cy="203200"/>
+                  <wp:docPr id="17" name="Drawing 17" descr="SWT.png"/>
+                  <a:graphic xmlns:a="http://schemas.openxmlformats.org/drawingml/2006/main">
+                    <a:graphicData uri="http://schemas.openxmlformats.org/drawingml/2006/picture">
+                      <pic:pic xmlns:pic="http://schemas.openxmlformats.org/drawingml/2006/picture">
+                        <pic:nvPicPr>
+                          <pic:cNvPr id="0" name="Picture 17" descr="SWT.png"/>
+                          <pic:cNvPicPr>
+                            <a:picLocks noChangeAspect="true"/>
+                          </pic:cNvPicPr>
+                        </pic:nvPicPr>
+                        <pic:blipFill>
+                          <a:blip r:embed="rId13"/>
+                          <a:stretch>
+                            <a:fillRect/>
+                          </a:stretch>
+                        </pic:blipFill>
+                        <pic:spPr>
+                          <a:xfrm>
+                            <a:off x="0" y="0"/>
+                            <a:ext cx="203200" cy="203200"/>
+                          </a:xfrm>
+                          <a:prstGeom prst="rect">
+                            <a:avLst/>
+                          </a:prstGeom>
+                        </pic:spPr>
+                      </pic:pic>
+                    </a:graphicData>
+                  </a:graphic>
+                </wp:inline>
+              </w:drawing>
+            </w:r>
+            <w:r>
               <w:rPr>
                 <w:b w:val="true"/>
                 <w:i w:val="false"/>
@@ -740,6 +1388,42 @@
               <w:spacing w:before="0" w:after="0"/>
             </w:pPr>
             <w:r>
+              <w:t/>
+              <w:drawing>
+                <wp:inline distT="0" distR="0" distB="0" distL="0">
+                  <wp:extent cx="203200" cy="203200"/>
+                  <wp:docPr id="18" name="Drawing 18" descr="SWT.png"/>
+                  <a:graphic xmlns:a="http://schemas.openxmlformats.org/drawingml/2006/main">
+                    <a:graphicData uri="http://schemas.openxmlformats.org/drawingml/2006/picture">
+                      <pic:pic xmlns:pic="http://schemas.openxmlformats.org/drawingml/2006/picture">
+                        <pic:nvPicPr>
+                          <pic:cNvPr id="0" name="Picture 18" descr="SWT.png"/>
+                          <pic:cNvPicPr>
+                            <a:picLocks noChangeAspect="true"/>
+                          </pic:cNvPicPr>
+                        </pic:nvPicPr>
+                        <pic:blipFill>
+                          <a:blip r:embed="rId13"/>
+                          <a:stretch>
+                            <a:fillRect/>
+                          </a:stretch>
+                        </pic:blipFill>
+                        <pic:spPr>
+                          <a:xfrm>
+                            <a:off x="0" y="0"/>
+                            <a:ext cx="203200" cy="203200"/>
+                          </a:xfrm>
+                          <a:prstGeom prst="rect">
+                            <a:avLst/>
+                          </a:prstGeom>
+                        </pic:spPr>
+                      </pic:pic>
+                    </a:graphicData>
+                  </a:graphic>
+                </wp:inline>
+              </w:drawing>
+            </w:r>
+            <w:r>
               <w:rPr>
                 <w:b w:val="true"/>
                 <w:i w:val="false"/>
@@ -772,6 +1456,42 @@
               <w:spacing w:before="0" w:after="0"/>
             </w:pPr>
             <w:r>
+              <w:t/>
+              <w:drawing>
+                <wp:inline distT="0" distR="0" distB="0" distL="0">
+                  <wp:extent cx="203200" cy="203200"/>
+                  <wp:docPr id="19" name="Drawing 19" descr="SWT.png"/>
+                  <a:graphic xmlns:a="http://schemas.openxmlformats.org/drawingml/2006/main">
+                    <a:graphicData uri="http://schemas.openxmlformats.org/drawingml/2006/picture">
+                      <pic:pic xmlns:pic="http://schemas.openxmlformats.org/drawingml/2006/picture">
+                        <pic:nvPicPr>
+                          <pic:cNvPr id="0" name="Picture 19" descr="SWT.png"/>
+                          <pic:cNvPicPr>
+                            <a:picLocks noChangeAspect="true"/>
+                          </pic:cNvPicPr>
+                        </pic:nvPicPr>
+                        <pic:blipFill>
+                          <a:blip r:embed="rId13"/>
+                          <a:stretch>
+                            <a:fillRect/>
+                          </a:stretch>
+                        </pic:blipFill>
+                        <pic:spPr>
+                          <a:xfrm>
+                            <a:off x="0" y="0"/>
+                            <a:ext cx="203200" cy="203200"/>
+                          </a:xfrm>
+                          <a:prstGeom prst="rect">
+                            <a:avLst/>
+                          </a:prstGeom>
+                        </pic:spPr>
+                      </pic:pic>
+                    </a:graphicData>
+                  </a:graphic>
+                </wp:inline>
+              </w:drawing>
+            </w:r>
+            <w:r>
               <w:rPr>
                 <w:b w:val="true"/>
                 <w:i w:val="false"/>
@@ -804,6 +1524,42 @@
               <w:spacing w:before="0" w:after="0"/>
             </w:pPr>
             <w:r>
+              <w:t/>
+              <w:drawing>
+                <wp:inline distT="0" distR="0" distB="0" distL="0">
+                  <wp:extent cx="203200" cy="203200"/>
+                  <wp:docPr id="20" name="Drawing 20" descr="SWT.png"/>
+                  <a:graphic xmlns:a="http://schemas.openxmlformats.org/drawingml/2006/main">
+                    <a:graphicData uri="http://schemas.openxmlformats.org/drawingml/2006/picture">
+                      <pic:pic xmlns:pic="http://schemas.openxmlformats.org/drawingml/2006/picture">
+                        <pic:nvPicPr>
+                          <pic:cNvPr id="0" name="Picture 20" descr="SWT.png"/>
+                          <pic:cNvPicPr>
+                            <a:picLocks noChangeAspect="true"/>
+                          </pic:cNvPicPr>
+                        </pic:nvPicPr>
+                        <pic:blipFill>
+                          <a:blip r:embed="rId14"/>
+                          <a:stretch>
+                            <a:fillRect/>
+                          </a:stretch>
+                        </pic:blipFill>
+                        <pic:spPr>
+                          <a:xfrm>
+                            <a:off x="0" y="0"/>
+                            <a:ext cx="203200" cy="203200"/>
+                          </a:xfrm>
+                          <a:prstGeom prst="rect">
+                            <a:avLst/>
+                          </a:prstGeom>
+                        </pic:spPr>
+                      </pic:pic>
+                    </a:graphicData>
+                  </a:graphic>
+                </wp:inline>
+              </w:drawing>
+            </w:r>
+            <w:r>
               <w:rPr>
                 <w:b w:val="true"/>
                 <w:i w:val="false"/>
@@ -836,6 +1592,42 @@
               <w:spacing w:before="0" w:after="0"/>
             </w:pPr>
             <w:r>
+              <w:t/>
+              <w:drawing>
+                <wp:inline distT="0" distR="0" distB="0" distL="0">
+                  <wp:extent cx="203200" cy="203200"/>
+                  <wp:docPr id="21" name="Drawing 21" descr="SWT.png"/>
+                  <a:graphic xmlns:a="http://schemas.openxmlformats.org/drawingml/2006/main">
+                    <a:graphicData uri="http://schemas.openxmlformats.org/drawingml/2006/picture">
+                      <pic:pic xmlns:pic="http://schemas.openxmlformats.org/drawingml/2006/picture">
+                        <pic:nvPicPr>
+                          <pic:cNvPr id="0" name="Picture 21" descr="SWT.png"/>
+                          <pic:cNvPicPr>
+                            <a:picLocks noChangeAspect="true"/>
+                          </pic:cNvPicPr>
+                        </pic:nvPicPr>
+                        <pic:blipFill>
+                          <a:blip r:embed="rId14"/>
+                          <a:stretch>
+                            <a:fillRect/>
+                          </a:stretch>
+                        </pic:blipFill>
+                        <pic:spPr>
+                          <a:xfrm>
+                            <a:off x="0" y="0"/>
+                            <a:ext cx="203200" cy="203200"/>
+                          </a:xfrm>
+                          <a:prstGeom prst="rect">
+                            <a:avLst/>
+                          </a:prstGeom>
+                        </pic:spPr>
+                      </pic:pic>
+                    </a:graphicData>
+                  </a:graphic>
+                </wp:inline>
+              </w:drawing>
+            </w:r>
+            <w:r>
               <w:rPr>
                 <w:b w:val="true"/>
                 <w:i w:val="false"/>
@@ -867,6 +1659,42 @@
             <w:pPr>
               <w:spacing w:before="0" w:after="0"/>
             </w:pPr>
+            <w:r>
+              <w:t/>
+              <w:drawing>
+                <wp:inline distT="0" distR="0" distB="0" distL="0">
+                  <wp:extent cx="203200" cy="203200"/>
+                  <wp:docPr id="22" name="Drawing 22" descr="SWT.png"/>
+                  <a:graphic xmlns:a="http://schemas.openxmlformats.org/drawingml/2006/main">
+                    <a:graphicData uri="http://schemas.openxmlformats.org/drawingml/2006/picture">
+                      <pic:pic xmlns:pic="http://schemas.openxmlformats.org/drawingml/2006/picture">
+                        <pic:nvPicPr>
+                          <pic:cNvPr id="0" name="Picture 22" descr="SWT.png"/>
+                          <pic:cNvPicPr>
+                            <a:picLocks noChangeAspect="true"/>
+                          </pic:cNvPicPr>
+                        </pic:nvPicPr>
+                        <pic:blipFill>
+                          <a:blip r:embed="rId12"/>
+                          <a:stretch>
+                            <a:fillRect/>
+                          </a:stretch>
+                        </pic:blipFill>
+                        <pic:spPr>
+                          <a:xfrm>
+                            <a:off x="0" y="0"/>
+                            <a:ext cx="203200" cy="203200"/>
+                          </a:xfrm>
+                          <a:prstGeom prst="rect">
+                            <a:avLst/>
+                          </a:prstGeom>
+                        </pic:spPr>
+                      </pic:pic>
+                    </a:graphicData>
+                  </a:graphic>
+                </wp:inline>
+              </w:drawing>
+            </w:r>
             <w:r>
               <w:rPr>
                 <w:b w:val="true"/>

</xml_diff>